<commit_message>
Fixed code and added problem log
</commit_message>
<xml_diff>
--- a/zone/notebook/Problems/#2.docx
+++ b/zone/notebook/Problems/#2.docx
@@ -64,7 +64,12 @@
                               <w:pStyle w:val="Title"/>
                             </w:pPr>
                             <w:r>
-                              <w:t xml:space="preserve">Problem 1: </w:t>
+                              <w:t>Problem 2</w:t>
+                            </w:r>
+                            <w:bookmarkStart w:id="0" w:name="_GoBack"/>
+                            <w:bookmarkEnd w:id="0"/>
+                            <w:r>
+                              <w:t xml:space="preserve">: </w:t>
                             </w:r>
                             <w:r>
                               <w:t>Chain problem</w:t>
@@ -104,7 +109,12 @@
                         <w:pStyle w:val="Title"/>
                       </w:pPr>
                       <w:r>
-                        <w:t xml:space="preserve">Problem 1: </w:t>
+                        <w:t>Problem 2</w:t>
+                      </w:r>
+                      <w:bookmarkStart w:id="1" w:name="_GoBack"/>
+                      <w:bookmarkEnd w:id="1"/>
+                      <w:r>
+                        <w:t xml:space="preserve">: </w:t>
                       </w:r>
                       <w:r>
                         <w:t>Chain problem</w:t>
@@ -123,6 +133,9 @@
     </w:p>
     <w:p>
       <w:r>
+        <w:rPr>
+          <w:noProof/>
+        </w:rPr>
         <w:drawing>
           <wp:anchor distT="0" distB="0" distL="114300" distR="114300" simplePos="0" relativeHeight="251671552" behindDoc="1" locked="0" layoutInCell="1" allowOverlap="1">
             <wp:simplePos x="0" y="0"/>
@@ -383,7 +396,7 @@
           </mc:Choice>
           <mc:Fallback>
             <w:pict>
-              <v:rect w14:anchorId="5089129D" id="Rectangle 4" o:spid="_x0000_s1026" style="position:absolute;margin-left:66pt;margin-top:106.55pt;width:48pt;height:18.75pt;z-index:251707392;visibility:visible;mso-wrap-style:square;mso-wrap-distance-left:9pt;mso-wrap-distance-top:0;mso-wrap-distance-right:9pt;mso-wrap-distance-bottom:0;mso-position-horizontal:absolute;mso-position-horizontal-relative:text;mso-position-vertical:absolute;mso-position-vertical-relative:text;v-text-anchor:middle" o:gfxdata="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" filled="f" strokecolor="#1f3763 [1604]" strokeweight="1pt"/>
+              <v:rect w14:anchorId="33A68095" id="Rectangle 4" o:spid="_x0000_s1026" style="position:absolute;margin-left:66pt;margin-top:106.55pt;width:48pt;height:18.75pt;z-index:251707392;visibility:visible;mso-wrap-style:square;mso-wrap-distance-left:9pt;mso-wrap-distance-top:0;mso-wrap-distance-right:9pt;mso-wrap-distance-bottom:0;mso-position-horizontal:absolute;mso-position-horizontal-relative:text;mso-position-vertical:absolute;mso-position-vertical-relative:text;v-text-anchor:middle" o:gfxdata="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" filled="f" strokecolor="#1f3763 [1604]" strokeweight="1pt"/>
             </w:pict>
           </mc:Fallback>
         </mc:AlternateContent>
@@ -729,18 +742,10 @@
                           </w:p>
                           <w:p>
                             <w:r>
-                              <w:t xml:space="preserve">We installed a single long screw with lots of spacers on it below the primary lift drive sprocket. This is highlighted in the picture above. The way this device works is that because of its proximity to the drive gear it forces the gear to stay on the sprocket always therefore stopping the chain from being able to skip. </w:t>
-                            </w:r>
-                            <w:proofErr w:type="gramStart"/>
-                            <w:r>
-                              <w:t xml:space="preserve">At the </w:t>
-                            </w:r>
-                            <w:r>
-                              <w:t>moment</w:t>
-                            </w:r>
-                            <w:proofErr w:type="gramEnd"/>
-                            <w:r>
-                              <w:t>,</w:t>
+                              <w:t xml:space="preserve">We installed a single long screw with lots of spacers on it below the primary lift drive sprocket. This is highlighted in the picture above. The way this device works is that because of its proximity to the drive gear it forces the gear to stay on the sprocket always therefore stopping the chain from being able to skip. At the </w:t>
+                            </w:r>
+                            <w:r>
+                              <w:t>moment,</w:t>
                             </w:r>
                             <w:r>
                               <w:t xml:space="preserve"> it is only on the primary lift gear as no other gears have a problem with chain skipping. </w:t>
@@ -804,18 +809,10 @@
                     </w:p>
                     <w:p>
                       <w:r>
-                        <w:t xml:space="preserve">We installed a single long screw with lots of spacers on it below the primary lift drive sprocket. This is highlighted in the picture above. The way this device works is that because of its proximity to the drive gear it forces the gear to stay on the sprocket always therefore stopping the chain from being able to skip. </w:t>
-                      </w:r>
-                      <w:proofErr w:type="gramStart"/>
-                      <w:r>
-                        <w:t xml:space="preserve">At the </w:t>
-                      </w:r>
-                      <w:r>
-                        <w:t>moment</w:t>
-                      </w:r>
-                      <w:proofErr w:type="gramEnd"/>
-                      <w:r>
-                        <w:t>,</w:t>
+                        <w:t xml:space="preserve">We installed a single long screw with lots of spacers on it below the primary lift drive sprocket. This is highlighted in the picture above. The way this device works is that because of its proximity to the drive gear it forces the gear to stay on the sprocket always therefore stopping the chain from being able to skip. At the </w:t>
+                      </w:r>
+                      <w:r>
+                        <w:t>moment,</w:t>
                       </w:r>
                       <w:r>
                         <w:t xml:space="preserve"> it is only on the primary lift gear as no other gears have a problem with chain skipping. </w:t>
@@ -1108,8 +1105,6 @@
           </mc:Fallback>
         </mc:AlternateContent>
       </w:r>
-      <w:bookmarkStart w:id="0" w:name="_GoBack"/>
-      <w:bookmarkEnd w:id="0"/>
     </w:p>
     <w:sectPr>
       <w:footerReference w:type="default" r:id="rId8"/>

</xml_diff>